<commit_message>
Added brief explanation to Part 1k
</commit_message>
<xml_diff>
--- a/part1k.docx
+++ b/part1k.docx
@@ -4,7 +4,292 @@
   <w:body>
     <w:p>
       <w:pPr>
-        <w:spacing w:before="100" w:beforeAutospacing="1" w:after="100" w:afterAutospacing="1" w:line="240" w:lineRule="auto"/>
+        <w:rPr>
+          <w:rFonts w:ascii="Times New Roman" w:eastAsia="Times New Roman" w:hAnsi="Times New Roman" w:cs="Times New Roman"/>
+          <w:sz w:val="24"/>
+          <w:szCs w:val="24"/>
+        </w:rPr>
+      </w:pPr>
+      <w:r>
+        <w:rPr>
+          <w:rFonts w:ascii="Times New Roman" w:eastAsia="Times New Roman" w:hAnsi="Times New Roman" w:cs="Times New Roman"/>
+          <w:sz w:val="24"/>
+          <w:szCs w:val="24"/>
+        </w:rPr>
+        <w:t>I had a student ask, “What, exactly, do I need to turn in for the homework assignments. I said that I’d like to see the R commands, the R output, and a brief commentary. Then I realized that it might be helpful to see a real example. So I made up a simple homework assignment to illustrate what I’m looking for.</w:t>
+      </w:r>
+    </w:p>
+    <w:p>
+      <w:pPr>
+        <w:rPr>
+          <w:rFonts w:ascii="Times New Roman" w:eastAsia="Times New Roman" w:hAnsi="Times New Roman" w:cs="Times New Roman"/>
+          <w:sz w:val="24"/>
+          <w:szCs w:val="24"/>
+        </w:rPr>
+      </w:pPr>
+      <w:r>
+        <w:rPr>
+          <w:rFonts w:ascii="Times New Roman" w:eastAsia="Times New Roman" w:hAnsi="Times New Roman" w:cs="Times New Roman"/>
+          <w:sz w:val="24"/>
+          <w:szCs w:val="24"/>
+        </w:rPr>
+        <w:t>Here are the sample homework questions.</w:t>
+      </w:r>
+    </w:p>
+    <w:p>
+      <w:pPr>
+        <w:rPr>
+          <w:rFonts w:ascii="Times New Roman" w:eastAsia="Times New Roman" w:hAnsi="Times New Roman" w:cs="Times New Roman"/>
+          <w:sz w:val="24"/>
+          <w:szCs w:val="24"/>
+        </w:rPr>
+      </w:pPr>
+      <w:r>
+        <w:rPr>
+          <w:rFonts w:ascii="Times New Roman" w:eastAsia="Times New Roman" w:hAnsi="Times New Roman" w:cs="Times New Roman"/>
+          <w:sz w:val="24"/>
+          <w:szCs w:val="24"/>
+        </w:rPr>
+        <w:t>1. Read in the data on various body measurements. A description is at</w:t>
+      </w:r>
+    </w:p>
+    <w:p>
+      <w:pPr>
+        <w:rPr>
+          <w:rFonts w:ascii="Times New Roman" w:eastAsia="Times New Roman" w:hAnsi="Times New Roman" w:cs="Times New Roman"/>
+          <w:sz w:val="24"/>
+          <w:szCs w:val="24"/>
+        </w:rPr>
+      </w:pPr>
+      <w:r>
+        <w:rPr>
+          <w:rFonts w:ascii="Times New Roman" w:eastAsia="Times New Roman" w:hAnsi="Times New Roman" w:cs="Times New Roman"/>
+          <w:sz w:val="24"/>
+          <w:szCs w:val="24"/>
+        </w:rPr>
+        <w:t>--&gt; http://www.amstat.org/publications/jse/datasets/fat.txt</w:t>
+      </w:r>
+    </w:p>
+    <w:p>
+      <w:pPr>
+        <w:rPr>
+          <w:rFonts w:ascii="Times New Roman" w:eastAsia="Times New Roman" w:hAnsi="Times New Roman" w:cs="Times New Roman"/>
+          <w:sz w:val="24"/>
+          <w:szCs w:val="24"/>
+        </w:rPr>
+      </w:pPr>
+      <w:proofErr w:type="gramStart"/>
+      <w:r>
+        <w:rPr>
+          <w:rFonts w:ascii="Times New Roman" w:eastAsia="Times New Roman" w:hAnsi="Times New Roman" w:cs="Times New Roman"/>
+          <w:sz w:val="24"/>
+          <w:szCs w:val="24"/>
+        </w:rPr>
+        <w:t>and</w:t>
+      </w:r>
+      <w:proofErr w:type="gramEnd"/>
+      <w:r>
+        <w:rPr>
+          <w:rFonts w:ascii="Times New Roman" w:eastAsia="Times New Roman" w:hAnsi="Times New Roman" w:cs="Times New Roman"/>
+          <w:sz w:val="24"/>
+          <w:szCs w:val="24"/>
+        </w:rPr>
+        <w:t xml:space="preserve"> the file can be found at </w:t>
+      </w:r>
+    </w:p>
+    <w:p>
+      <w:pPr>
+        <w:rPr>
+          <w:rFonts w:ascii="Times New Roman" w:eastAsia="Times New Roman" w:hAnsi="Times New Roman" w:cs="Times New Roman"/>
+          <w:sz w:val="24"/>
+          <w:szCs w:val="24"/>
+        </w:rPr>
+      </w:pPr>
+      <w:r>
+        <w:rPr>
+          <w:rFonts w:ascii="Times New Roman" w:eastAsia="Times New Roman" w:hAnsi="Times New Roman" w:cs="Times New Roman"/>
+          <w:sz w:val="24"/>
+          <w:szCs w:val="24"/>
+        </w:rPr>
+        <w:t>--&gt; http://www.amstat.org/publications/jse/datasets/fat.dat.txt</w:t>
+      </w:r>
+    </w:p>
+    <w:p>
+      <w:pPr>
+        <w:rPr>
+          <w:rFonts w:ascii="Times New Roman" w:eastAsia="Times New Roman" w:hAnsi="Times New Roman" w:cs="Times New Roman"/>
+          <w:sz w:val="24"/>
+          <w:szCs w:val="24"/>
+        </w:rPr>
+      </w:pPr>
+      <w:r>
+        <w:rPr>
+          <w:rFonts w:ascii="Times New Roman" w:eastAsia="Times New Roman" w:hAnsi="Times New Roman" w:cs="Times New Roman"/>
+          <w:sz w:val="24"/>
+          <w:szCs w:val="24"/>
+        </w:rPr>
+        <w:t>Display the first few rows and the last few rows of the data.</w:t>
+      </w:r>
+    </w:p>
+    <w:p>
+      <w:pPr>
+        <w:rPr>
+          <w:rFonts w:ascii="Times New Roman" w:eastAsia="Times New Roman" w:hAnsi="Times New Roman" w:cs="Times New Roman"/>
+          <w:sz w:val="24"/>
+          <w:szCs w:val="24"/>
+        </w:rPr>
+      </w:pPr>
+      <w:r>
+        <w:rPr>
+          <w:rFonts w:ascii="Times New Roman" w:eastAsia="Times New Roman" w:hAnsi="Times New Roman" w:cs="Times New Roman"/>
+          <w:sz w:val="24"/>
+          <w:szCs w:val="24"/>
+        </w:rPr>
+        <w:t xml:space="preserve">2. List all of the </w:t>
+      </w:r>
+      <w:proofErr w:type="spellStart"/>
+      <w:r>
+        <w:rPr>
+          <w:rFonts w:ascii="Times New Roman" w:eastAsia="Times New Roman" w:hAnsi="Times New Roman" w:cs="Times New Roman"/>
+          <w:sz w:val="24"/>
+          <w:szCs w:val="24"/>
+        </w:rPr>
+        <w:t>bmi</w:t>
+      </w:r>
+      <w:proofErr w:type="spellEnd"/>
+      <w:r>
+        <w:rPr>
+          <w:rFonts w:ascii="Times New Roman" w:eastAsia="Times New Roman" w:hAnsi="Times New Roman" w:cs="Times New Roman"/>
+          <w:sz w:val="24"/>
+          <w:szCs w:val="24"/>
+        </w:rPr>
+        <w:t xml:space="preserve"> values.</w:t>
+      </w:r>
+    </w:p>
+    <w:p>
+      <w:pPr>
+        <w:rPr>
+          <w:rFonts w:ascii="Times New Roman" w:eastAsia="Times New Roman" w:hAnsi="Times New Roman" w:cs="Times New Roman"/>
+          <w:sz w:val="24"/>
+          <w:szCs w:val="24"/>
+        </w:rPr>
+      </w:pPr>
+      <w:r>
+        <w:rPr>
+          <w:rFonts w:ascii="Times New Roman" w:eastAsia="Times New Roman" w:hAnsi="Times New Roman" w:cs="Times New Roman"/>
+          <w:sz w:val="24"/>
+          <w:szCs w:val="24"/>
+        </w:rPr>
+        <w:t>3. List the last row of the data set only.</w:t>
+      </w:r>
+    </w:p>
+    <w:p>
+      <w:pPr>
+        <w:rPr>
+          <w:rFonts w:ascii="Times New Roman" w:eastAsia="Times New Roman" w:hAnsi="Times New Roman" w:cs="Times New Roman"/>
+          <w:sz w:val="24"/>
+          <w:szCs w:val="24"/>
+        </w:rPr>
+      </w:pPr>
+      <w:r>
+        <w:rPr>
+          <w:rFonts w:ascii="Times New Roman" w:eastAsia="Times New Roman" w:hAnsi="Times New Roman" w:cs="Times New Roman"/>
+          <w:sz w:val="24"/>
+          <w:szCs w:val="24"/>
+        </w:rPr>
+        <w:t xml:space="preserve">4. Calculate a summary for </w:t>
+      </w:r>
+      <w:proofErr w:type="spellStart"/>
+      <w:r>
+        <w:rPr>
+          <w:rFonts w:ascii="Times New Roman" w:eastAsia="Times New Roman" w:hAnsi="Times New Roman" w:cs="Times New Roman"/>
+          <w:sz w:val="24"/>
+          <w:szCs w:val="24"/>
+        </w:rPr>
+        <w:t>bmi</w:t>
+      </w:r>
+      <w:proofErr w:type="spellEnd"/>
+      <w:r>
+        <w:rPr>
+          <w:rFonts w:ascii="Times New Roman" w:eastAsia="Times New Roman" w:hAnsi="Times New Roman" w:cs="Times New Roman"/>
+          <w:sz w:val="24"/>
+          <w:szCs w:val="24"/>
+        </w:rPr>
+        <w:t>.</w:t>
+      </w:r>
+    </w:p>
+    <w:p>
+      <w:pPr>
+        <w:rPr>
+          <w:rFonts w:ascii="Times New Roman" w:eastAsia="Times New Roman" w:hAnsi="Times New Roman" w:cs="Times New Roman"/>
+          <w:sz w:val="24"/>
+          <w:szCs w:val="24"/>
+        </w:rPr>
+      </w:pPr>
+      <w:r>
+        <w:rPr>
+          <w:rFonts w:ascii="Times New Roman" w:eastAsia="Times New Roman" w:hAnsi="Times New Roman" w:cs="Times New Roman"/>
+          <w:sz w:val="24"/>
+          <w:szCs w:val="24"/>
+        </w:rPr>
+        <w:t xml:space="preserve">5. Draw a histogram for </w:t>
+      </w:r>
+      <w:proofErr w:type="spellStart"/>
+      <w:r>
+        <w:rPr>
+          <w:rFonts w:ascii="Times New Roman" w:eastAsia="Times New Roman" w:hAnsi="Times New Roman" w:cs="Times New Roman"/>
+          <w:sz w:val="24"/>
+          <w:szCs w:val="24"/>
+        </w:rPr>
+        <w:t>bmi</w:t>
+      </w:r>
+      <w:proofErr w:type="spellEnd"/>
+      <w:r>
+        <w:rPr>
+          <w:rFonts w:ascii="Times New Roman" w:eastAsia="Times New Roman" w:hAnsi="Times New Roman" w:cs="Times New Roman"/>
+          <w:sz w:val="24"/>
+          <w:szCs w:val="24"/>
+        </w:rPr>
+        <w:t xml:space="preserve"> and interpret it.</w:t>
+      </w:r>
+    </w:p>
+    <w:p>
+      <w:pPr>
+        <w:rPr>
+          <w:rFonts w:ascii="Times New Roman" w:eastAsia="Times New Roman" w:hAnsi="Times New Roman" w:cs="Times New Roman"/>
+          <w:sz w:val="24"/>
+          <w:szCs w:val="24"/>
+        </w:rPr>
+      </w:pPr>
+      <w:r>
+        <w:rPr>
+          <w:rFonts w:ascii="Times New Roman" w:eastAsia="Times New Roman" w:hAnsi="Times New Roman" w:cs="Times New Roman"/>
+          <w:sz w:val="24"/>
+          <w:szCs w:val="24"/>
+        </w:rPr>
+        <w:t xml:space="preserve">6. Show the association between age and </w:t>
+      </w:r>
+      <w:proofErr w:type="spellStart"/>
+      <w:r>
+        <w:rPr>
+          <w:rFonts w:ascii="Times New Roman" w:eastAsia="Times New Roman" w:hAnsi="Times New Roman" w:cs="Times New Roman"/>
+          <w:sz w:val="24"/>
+          <w:szCs w:val="24"/>
+        </w:rPr>
+        <w:t>bmi</w:t>
+      </w:r>
+      <w:proofErr w:type="spellEnd"/>
+      <w:r>
+        <w:rPr>
+          <w:rFonts w:ascii="Times New Roman" w:eastAsia="Times New Roman" w:hAnsi="Times New Roman" w:cs="Times New Roman"/>
+          <w:sz w:val="24"/>
+          <w:szCs w:val="24"/>
+        </w:rPr>
+        <w:t xml:space="preserve"> using a correlation.</w:t>
+      </w:r>
+    </w:p>
+    <w:p>
+      <w:pPr>
         <w:rPr>
           <w:rFonts w:ascii="Times New Roman" w:eastAsia="Times New Roman" w:hAnsi="Times New Roman" w:cs="Times New Roman"/>
           <w:sz w:val="24"/>
@@ -13,6 +298,33 @@
       </w:pPr>
       <w:bookmarkStart w:id="0" w:name="_GoBack"/>
       <w:bookmarkEnd w:id="0"/>
+    </w:p>
+    <w:p>
+      <w:pPr>
+        <w:rPr>
+          <w:rFonts w:ascii="Times New Roman" w:eastAsia="Times New Roman" w:hAnsi="Times New Roman" w:cs="Times New Roman"/>
+          <w:sz w:val="24"/>
+          <w:szCs w:val="24"/>
+        </w:rPr>
+      </w:pPr>
+      <w:r>
+        <w:rPr>
+          <w:rFonts w:ascii="Times New Roman" w:eastAsia="Times New Roman" w:hAnsi="Times New Roman" w:cs="Times New Roman"/>
+          <w:sz w:val="24"/>
+          <w:szCs w:val="24"/>
+        </w:rPr>
+        <w:br w:type="page"/>
+      </w:r>
+    </w:p>
+    <w:p>
+      <w:pPr>
+        <w:spacing w:before="100" w:beforeAutospacing="1" w:after="100" w:afterAutospacing="1" w:line="240" w:lineRule="auto"/>
+        <w:rPr>
+          <w:rFonts w:ascii="Times New Roman" w:eastAsia="Times New Roman" w:hAnsi="Times New Roman" w:cs="Times New Roman"/>
+          <w:sz w:val="24"/>
+          <w:szCs w:val="24"/>
+        </w:rPr>
+      </w:pPr>
       <w:proofErr w:type="gramStart"/>
       <w:r>
         <w:rPr>
@@ -20,6 +332,7 @@
           <w:sz w:val="24"/>
           <w:szCs w:val="24"/>
         </w:rPr>
+        <w:lastRenderedPageBreak/>
         <w:t>Answer to 1.</w:t>
       </w:r>
       <w:proofErr w:type="gramEnd"/>
@@ -3514,7 +3827,47 @@
         <w:t xml:space="preserve"> and age.</w:t>
       </w:r>
     </w:p>
-    <w:p/>
+    <w:p>
+      <w:r>
+        <w:br w:type="page"/>
+      </w:r>
+    </w:p>
+    <w:p>
+      <w:r>
+        <w:lastRenderedPageBreak/>
+        <w:t>What you see here is only a suggestion. Feel free to create a format that you like. The three things I am looking for are</w:t>
+      </w:r>
+    </w:p>
+    <w:p>
+      <w:proofErr w:type="gramStart"/>
+      <w:r>
+        <w:t>a</w:t>
+      </w:r>
+      <w:proofErr w:type="gramEnd"/>
+      <w:r>
+        <w:t xml:space="preserve"> listing of the R commands that you used,</w:t>
+      </w:r>
+    </w:p>
+    <w:p>
+      <w:proofErr w:type="gramStart"/>
+      <w:r>
+        <w:t>the</w:t>
+      </w:r>
+      <w:proofErr w:type="gramEnd"/>
+      <w:r>
+        <w:t xml:space="preserve"> text or graphical output, and </w:t>
+      </w:r>
+    </w:p>
+    <w:p>
+      <w:proofErr w:type="gramStart"/>
+      <w:r>
+        <w:t>a</w:t>
+      </w:r>
+      <w:proofErr w:type="gramEnd"/>
+      <w:r>
+        <w:t xml:space="preserve"> brief interpretation.</w:t>
+      </w:r>
+    </w:p>
     <w:sectPr>
       <w:pgSz w:w="12240" w:h="15840"/>
       <w:pgMar w:top="1440" w:right="1440" w:bottom="1440" w:left="1440" w:header="720" w:footer="720" w:gutter="0"/>

</xml_diff>